<commit_message>
Included leaf-list handling for MACAddress datatype conversion
</commit_message>
<xml_diff>
--- a/models/tools/pruning-and-refactoring/air-interface/src/main/resources/airInterface/Gendoc/gendocTemplate.docx
+++ b/models/tools/pruning-and-refactoring/air-interface/src/main/resources/airInterface/Gendoc/gendocTemplate.docx
@@ -1,6 +1,6 @@
 
 <file path=word/document.xml><?xml version="1.0" encoding="utf-8"?>
-<w:document xmlns:wpc="http://schemas.microsoft.com/office/word/2010/wordprocessingCanvas" xmlns:mc="http://schemas.openxmlformats.org/markup-compatibility/2006" xmlns:o="urn:schemas-microsoft-com:office:office" xmlns:r="http://schemas.openxmlformats.org/officeDocument/2006/relationships" xmlns:m="http://schemas.openxmlformats.org/officeDocument/2006/math" xmlns:v="urn:schemas-microsoft-com:vml" xmlns:wp14="http://schemas.microsoft.com/office/word/2010/wordprocessingDrawing" xmlns:wp="http://schemas.openxmlformats.org/drawingml/2006/wordprocessingDrawing" xmlns:w10="urn:schemas-microsoft-com:office:word" xmlns:w="http://schemas.openxmlformats.org/wordprocessingml/2006/main" xmlns:w14="http://schemas.microsoft.com/office/word/2010/wordml" xmlns:w15="http://schemas.microsoft.com/office/word/2012/wordml" xmlns:wpg="http://schemas.microsoft.com/office/word/2010/wordprocessingGroup" xmlns:wpi="http://schemas.microsoft.com/office/word/2010/wordprocessingInk" xmlns:wne="http://schemas.microsoft.com/office/word/2006/wordml" xmlns:wps="http://schemas.microsoft.com/office/word/2010/wordprocessingShape" mc:Ignorable="w14 w15 wp14">
+<w:document xmlns:wpc="http://schemas.microsoft.com/office/word/2010/wordprocessingCanvas" xmlns:cx="http://schemas.microsoft.com/office/drawing/2014/chartex" xmlns:cx1="http://schemas.microsoft.com/office/drawing/2015/9/8/chartex" xmlns:cx2="http://schemas.microsoft.com/office/drawing/2015/10/21/chartex" xmlns:cx3="http://schemas.microsoft.com/office/drawing/2016/5/9/chartex" xmlns:cx4="http://schemas.microsoft.com/office/drawing/2016/5/10/chartex" xmlns:cx5="http://schemas.microsoft.com/office/drawing/2016/5/11/chartex" xmlns:cx6="http://schemas.microsoft.com/office/drawing/2016/5/12/chartex" xmlns:cx7="http://schemas.microsoft.com/office/drawing/2016/5/13/chartex" xmlns:cx8="http://schemas.microsoft.com/office/drawing/2016/5/14/chartex" xmlns:mc="http://schemas.openxmlformats.org/markup-compatibility/2006" xmlns:aink="http://schemas.microsoft.com/office/drawing/2016/ink" xmlns:am3d="http://schemas.microsoft.com/office/drawing/2017/model3d" xmlns:o="urn:schemas-microsoft-com:office:office" xmlns:oel="http://schemas.microsoft.com/office/2019/extlst" xmlns:r="http://schemas.openxmlformats.org/officeDocument/2006/relationships" xmlns:m="http://schemas.openxmlformats.org/officeDocument/2006/math" xmlns:v="urn:schemas-microsoft-com:vml" xmlns:wp14="http://schemas.microsoft.com/office/word/2010/wordprocessingDrawing" xmlns:wp="http://schemas.openxmlformats.org/drawingml/2006/wordprocessingDrawing" xmlns:w10="urn:schemas-microsoft-com:office:word" xmlns:w="http://schemas.openxmlformats.org/wordprocessingml/2006/main" xmlns:w14="http://schemas.microsoft.com/office/word/2010/wordml" xmlns:w15="http://schemas.microsoft.com/office/word/2012/wordml" xmlns:w16cex="http://schemas.microsoft.com/office/word/2018/wordml/cex" xmlns:w16cid="http://schemas.microsoft.com/office/word/2016/wordml/cid" xmlns:w16="http://schemas.microsoft.com/office/word/2018/wordml" xmlns:w16sdtdh="http://schemas.microsoft.com/office/word/2020/wordml/sdtdatahash" xmlns:w16se="http://schemas.microsoft.com/office/word/2015/wordml/symex" xmlns:wpg="http://schemas.microsoft.com/office/word/2010/wordprocessingGroup" xmlns:wpi="http://schemas.microsoft.com/office/word/2010/wordprocessingInk" xmlns:wne="http://schemas.microsoft.com/office/word/2006/wordml" xmlns:wps="http://schemas.microsoft.com/office/word/2010/wordprocessingShape" mc:Ignorable="w14 w15 w16se w16cid w16 w16cex w16sdtdh wp14">
   <w:background w:color="FFFFFF"/>
   <w:body>
     <w:p>
@@ -18,25 +18,7 @@
           <w:color w:val="7030A0"/>
           <w:lang w:val="en-GB"/>
         </w:rPr>
-        <w:t>&lt;</w:t>
-      </w:r>
-      <w:proofErr w:type="spellStart"/>
-      <w:r>
-        <w:rPr>
-          <w:rFonts w:asciiTheme="minorHAnsi" w:hAnsiTheme="minorHAnsi"/>
-          <w:color w:val="7030A0"/>
-          <w:lang w:val="en-GB"/>
-        </w:rPr>
-        <w:t>config</w:t>
-      </w:r>
-      <w:proofErr w:type="spellEnd"/>
-      <w:r>
-        <w:rPr>
-          <w:rFonts w:asciiTheme="minorHAnsi" w:hAnsiTheme="minorHAnsi"/>
-          <w:color w:val="7030A0"/>
-          <w:lang w:val="en-GB"/>
-        </w:rPr>
-        <w:t>&gt;</w:t>
+        <w:t>&lt;config&gt;</w:t>
       </w:r>
       <w:r>
         <w:rPr>
@@ -69,7 +51,7 @@
           <w:color w:val="984806" w:themeColor="accent6" w:themeShade="80"/>
           <w:lang w:val="en-GB"/>
         </w:rPr>
-        <w:t>airInterface</w:t>
+        <w:t>A</w:t>
       </w:r>
       <w:r>
         <w:rPr>
@@ -77,7 +59,7 @@
           <w:color w:val="984806" w:themeColor="accent6" w:themeShade="80"/>
           <w:lang w:val="en-GB"/>
         </w:rPr>
-        <w:t>_2.0.0-tsp.</w:t>
+        <w:t>irInterface</w:t>
       </w:r>
       <w:r>
         <w:rPr>
@@ -85,25 +67,47 @@
           <w:color w:val="984806" w:themeColor="accent6" w:themeShade="80"/>
           <w:lang w:val="en-GB"/>
         </w:rPr>
-        <w:t>d.t+gendoc.</w:t>
-      </w:r>
-      <w:proofErr w:type="gramStart"/>
+        <w:t>_2.0.0-ts</w:t>
+      </w:r>
       <w:r>
         <w:rPr>
           <w:rFonts w:asciiTheme="minorHAnsi" w:hAnsiTheme="minorHAnsi"/>
           <w:color w:val="984806" w:themeColor="accent6" w:themeShade="80"/>
           <w:lang w:val="en-GB"/>
         </w:rPr>
-        <w:t>${</w:t>
-      </w:r>
-      <w:proofErr w:type="gramEnd"/>
+        <w:t>i</w:t>
+      </w:r>
       <w:r>
         <w:rPr>
           <w:rFonts w:asciiTheme="minorHAnsi" w:hAnsiTheme="minorHAnsi"/>
           <w:color w:val="984806" w:themeColor="accent6" w:themeShade="80"/>
           <w:lang w:val="en-GB"/>
         </w:rPr>
-        <w:t>date}.${time}docx'</w:t>
+        <w:t>.</w:t>
+      </w:r>
+      <w:r>
+        <w:rPr>
+          <w:rFonts w:asciiTheme="minorHAnsi" w:hAnsiTheme="minorHAnsi"/>
+          <w:color w:val="984806" w:themeColor="accent6" w:themeShade="80"/>
+          <w:lang w:val="en-GB"/>
+        </w:rPr>
+        <w:t>d.t+gendoc.</w:t>
+      </w:r>
+      <w:r>
+        <w:rPr>
+          <w:rFonts w:asciiTheme="minorHAnsi" w:hAnsiTheme="minorHAnsi"/>
+          <w:color w:val="984806" w:themeColor="accent6" w:themeShade="80"/>
+          <w:lang w:val="en-GB"/>
+        </w:rPr>
+        <w:t>1.</w:t>
+      </w:r>
+      <w:r>
+        <w:rPr>
+          <w:rFonts w:asciiTheme="minorHAnsi" w:hAnsiTheme="minorHAnsi"/>
+          <w:color w:val="984806" w:themeColor="accent6" w:themeShade="80"/>
+          <w:lang w:val="en-GB"/>
+        </w:rPr>
+        <w:t>docx'</w:t>
       </w:r>
       <w:r>
         <w:rPr>
@@ -142,23 +146,13 @@
         </w:rPr>
         <w:t>/</w:t>
       </w:r>
-      <w:proofErr w:type="spellStart"/>
       <w:r>
         <w:rPr>
           <w:rFonts w:asciiTheme="minorHAnsi" w:hAnsiTheme="minorHAnsi"/>
           <w:color w:val="7030A0"/>
           <w:lang w:val="en-GB"/>
         </w:rPr>
-        <w:t>config</w:t>
-      </w:r>
-      <w:proofErr w:type="spellEnd"/>
-      <w:r>
-        <w:rPr>
-          <w:rFonts w:asciiTheme="minorHAnsi" w:hAnsiTheme="minorHAnsi"/>
-          <w:color w:val="7030A0"/>
-          <w:lang w:val="en-GB"/>
-        </w:rPr>
-        <w:t>&gt;</w:t>
+        <w:t>config&gt;</w:t>
       </w:r>
       <w:r>
         <w:rPr>
@@ -201,60 +195,52 @@
           <w:color w:val="984806" w:themeColor="accent6" w:themeShade="80"/>
           <w:lang w:val="en-GB"/>
         </w:rPr>
-        <w:t>project_loc</w:t>
-      </w:r>
-      <w:proofErr w:type="spellEnd"/>
+        <w:t>project_</w:t>
+      </w:r>
+      <w:proofErr w:type="gramStart"/>
       <w:r>
         <w:rPr>
           <w:rFonts w:asciiTheme="minorHAnsi" w:hAnsiTheme="minorHAnsi"/>
           <w:color w:val="984806" w:themeColor="accent6" w:themeShade="80"/>
           <w:lang w:val="en-GB"/>
         </w:rPr>
-        <w:t>}\</w:t>
-      </w:r>
-      <w:proofErr w:type="spellStart"/>
+        <w:t>loc</w:t>
+      </w:r>
+      <w:proofErr w:type="spellEnd"/>
       <w:r>
         <w:rPr>
           <w:rFonts w:asciiTheme="minorHAnsi" w:hAnsiTheme="minorHAnsi"/>
           <w:color w:val="984806" w:themeColor="accent6" w:themeShade="80"/>
           <w:lang w:val="en-GB"/>
         </w:rPr>
-        <w:t>AirInterface</w:t>
-      </w:r>
+        <w:t>}\</w:t>
+      </w:r>
+      <w:proofErr w:type="spellStart"/>
+      <w:proofErr w:type="gramEnd"/>
       <w:r>
         <w:rPr>
           <w:rFonts w:asciiTheme="minorHAnsi" w:hAnsiTheme="minorHAnsi"/>
           <w:color w:val="984806" w:themeColor="accent6" w:themeShade="80"/>
           <w:lang w:val="en-GB"/>
         </w:rPr>
-        <w:t>.uml</w:t>
-      </w:r>
-      <w:proofErr w:type="spellEnd"/>
+        <w:t>AirInterface</w:t>
+      </w:r>
       <w:r>
         <w:rPr>
           <w:rFonts w:asciiTheme="minorHAnsi" w:hAnsiTheme="minorHAnsi"/>
           <w:color w:val="984806" w:themeColor="accent6" w:themeShade="80"/>
           <w:lang w:val="en-GB"/>
         </w:rPr>
-        <w:t>' element=</w:t>
-      </w:r>
-      <w:proofErr w:type="gramStart"/>
+        <w:t>.uml</w:t>
+      </w:r>
+      <w:proofErr w:type="spellEnd"/>
       <w:r>
         <w:rPr>
           <w:rFonts w:asciiTheme="minorHAnsi" w:hAnsiTheme="minorHAnsi"/>
           <w:color w:val="984806" w:themeColor="accent6" w:themeShade="80"/>
           <w:lang w:val="en-GB"/>
         </w:rPr>
-        <w:t>’{</w:t>
-      </w:r>
-      <w:proofErr w:type="gramEnd"/>
-      <w:r>
-        <w:rPr>
-          <w:rFonts w:asciiTheme="minorHAnsi" w:hAnsiTheme="minorHAnsi"/>
-          <w:color w:val="984806" w:themeColor="accent6" w:themeShade="80"/>
-          <w:lang w:val="en-GB"/>
-        </w:rPr>
-        <w:t>0}’</w:t>
+        <w:t>' element=’{0}’</w:t>
       </w:r>
       <w:r>
         <w:rPr>
@@ -331,7 +317,6 @@
         <w:t>&lt;</w:t>
       </w:r>
       <w:proofErr w:type="spellStart"/>
-      <w:proofErr w:type="gramStart"/>
       <w:r>
         <w:rPr>
           <w:rFonts w:asciiTheme="minorHAnsi" w:hAnsiTheme="minorHAnsi"/>
@@ -343,7 +328,6 @@
         <w:t>gendoc</w:t>
       </w:r>
       <w:proofErr w:type="spellEnd"/>
-      <w:proofErr w:type="gramEnd"/>
       <w:r>
         <w:rPr>
           <w:rFonts w:asciiTheme="minorHAnsi" w:hAnsiTheme="minorHAnsi"/>
@@ -514,9 +498,9 @@
           <w:szCs w:val="20"/>
           <w:lang w:val="en-GB"/>
         </w:rPr>
-        <w:t>project_loc</w:t>
-      </w:r>
-      <w:proofErr w:type="spellEnd"/>
+        <w:t>project_</w:t>
+      </w:r>
+      <w:proofErr w:type="gramStart"/>
       <w:r>
         <w:rPr>
           <w:rFonts w:ascii="Calibri" w:eastAsia="Times New Roman" w:hAnsi="Calibri" w:cs="Calibri"/>
@@ -525,9 +509,9 @@
           <w:szCs w:val="20"/>
           <w:lang w:val="en-GB"/>
         </w:rPr>
-        <w:t>}\</w:t>
-      </w:r>
-      <w:proofErr w:type="spellStart"/>
+        <w:t>loc</w:t>
+      </w:r>
+      <w:proofErr w:type="spellEnd"/>
       <w:r>
         <w:rPr>
           <w:rFonts w:ascii="Calibri" w:eastAsia="Times New Roman" w:hAnsi="Calibri" w:cs="Calibri"/>
@@ -536,8 +520,10 @@
           <w:szCs w:val="20"/>
           <w:lang w:val="en-GB"/>
         </w:rPr>
-        <w:t>AirInterface</w:t>
-      </w:r>
+        <w:t>}\</w:t>
+      </w:r>
+      <w:proofErr w:type="spellStart"/>
+      <w:proofErr w:type="gramEnd"/>
       <w:r>
         <w:rPr>
           <w:rFonts w:ascii="Calibri" w:eastAsia="Times New Roman" w:hAnsi="Calibri" w:cs="Calibri"/>
@@ -546,9 +532,8 @@
           <w:szCs w:val="20"/>
           <w:lang w:val="en-GB"/>
         </w:rPr>
-        <w:t>.uml</w:t>
-      </w:r>
-      <w:proofErr w:type="spellEnd"/>
+        <w:t>AirInterface</w:t>
+      </w:r>
       <w:r>
         <w:rPr>
           <w:rFonts w:ascii="Calibri" w:eastAsia="Times New Roman" w:hAnsi="Calibri" w:cs="Calibri"/>
@@ -557,19 +542,19 @@
           <w:szCs w:val="20"/>
           <w:lang w:val="en-GB"/>
         </w:rPr>
-        <w:t>'</w:t>
-      </w:r>
-      <w:r>
-        <w:rPr>
-          <w:rFonts w:asciiTheme="minorHAnsi" w:hAnsiTheme="minorHAnsi"/>
-          <w:color w:val="7030A0"/>
+        <w:t>.uml</w:t>
+      </w:r>
+      <w:proofErr w:type="spellEnd"/>
+      <w:r>
+        <w:rPr>
+          <w:rFonts w:ascii="Calibri" w:eastAsia="Times New Roman" w:hAnsi="Calibri" w:cs="Calibri"/>
+          <w:color w:val="984806" w:themeColor="accent6" w:themeShade="80"/>
           <w:sz w:val="20"/>
           <w:szCs w:val="20"/>
           <w:lang w:val="en-GB"/>
         </w:rPr>
-        <w:t xml:space="preserve"> element=</w:t>
-      </w:r>
-      <w:proofErr w:type="gramStart"/>
+        <w:t>'</w:t>
+      </w:r>
       <w:r>
         <w:rPr>
           <w:rFonts w:asciiTheme="minorHAnsi" w:hAnsiTheme="minorHAnsi"/>
@@ -578,18 +563,7 @@
           <w:szCs w:val="20"/>
           <w:lang w:val="en-GB"/>
         </w:rPr>
-        <w:t>’{</w:t>
-      </w:r>
-      <w:proofErr w:type="gramEnd"/>
-      <w:r>
-        <w:rPr>
-          <w:rFonts w:asciiTheme="minorHAnsi" w:hAnsiTheme="minorHAnsi"/>
-          <w:color w:val="7030A0"/>
-          <w:sz w:val="20"/>
-          <w:szCs w:val="20"/>
-          <w:lang w:val="en-GB"/>
-        </w:rPr>
-        <w:t xml:space="preserve">0}’ </w:t>
+        <w:t xml:space="preserve"> element=’{0}’ </w:t>
       </w:r>
       <w:proofErr w:type="spellStart"/>
       <w:r>
@@ -737,33 +711,19 @@
           <w:bCs/>
           <w:color w:val="7030A0"/>
         </w:rPr>
-        <w:t>[</w:t>
-      </w:r>
+        <w:t>[for (</w:t>
+      </w:r>
+      <w:proofErr w:type="spellStart"/>
       <w:proofErr w:type="gramStart"/>
       <w:r>
         <w:rPr>
           <w:bCs/>
           <w:color w:val="7030A0"/>
         </w:rPr>
-        <w:t>for</w:t>
-      </w:r>
+        <w:t>cl:Class</w:t>
+      </w:r>
+      <w:proofErr w:type="spellEnd"/>
       <w:proofErr w:type="gramEnd"/>
-      <w:r>
-        <w:rPr>
-          <w:bCs/>
-          <w:color w:val="7030A0"/>
-        </w:rPr>
-        <w:t xml:space="preserve"> (</w:t>
-      </w:r>
-      <w:proofErr w:type="spellStart"/>
-      <w:r>
-        <w:rPr>
-          <w:bCs/>
-          <w:color w:val="7030A0"/>
-        </w:rPr>
-        <w:t>cl:Class</w:t>
-      </w:r>
-      <w:proofErr w:type="spellEnd"/>
       <w:r>
         <w:rPr>
           <w:bCs/>
@@ -823,36 +783,24 @@
         <w:rPr>
           <w:color w:val="7030A0"/>
         </w:rPr>
-        <w:t>[</w:t>
-      </w:r>
+        <w:t>[for (</w:t>
+      </w:r>
+      <w:proofErr w:type="spellStart"/>
       <w:proofErr w:type="gramStart"/>
       <w:r>
         <w:rPr>
           <w:color w:val="7030A0"/>
         </w:rPr>
-        <w:t>for</w:t>
-      </w:r>
+        <w:t>co:Com</w:t>
+      </w:r>
+      <w:r>
+        <w:rPr>
+          <w:color w:val="7030A0"/>
+        </w:rPr>
+        <w:t>ment</w:t>
+      </w:r>
+      <w:proofErr w:type="spellEnd"/>
       <w:proofErr w:type="gramEnd"/>
-      <w:r>
-        <w:rPr>
-          <w:color w:val="7030A0"/>
-        </w:rPr>
-        <w:t xml:space="preserve"> (</w:t>
-      </w:r>
-      <w:proofErr w:type="spellStart"/>
-      <w:r>
-        <w:rPr>
-          <w:color w:val="7030A0"/>
-        </w:rPr>
-        <w:t>co:Com</w:t>
-      </w:r>
-      <w:r>
-        <w:rPr>
-          <w:color w:val="7030A0"/>
-        </w:rPr>
-        <w:t>ment</w:t>
-      </w:r>
-      <w:proofErr w:type="spellEnd"/>
       <w:r>
         <w:rPr>
           <w:color w:val="7030A0"/>
@@ -888,30 +836,30 @@
         <w:t>&lt;</w:t>
       </w:r>
       <w:proofErr w:type="spellStart"/>
+      <w:r>
+        <w:rPr>
+          <w:color w:val="7030A0"/>
+        </w:rPr>
+        <w:t>dropEmpty</w:t>
+      </w:r>
+      <w:proofErr w:type="spellEnd"/>
+      <w:r>
+        <w:rPr>
+          <w:color w:val="7030A0"/>
+        </w:rPr>
+        <w:t>&gt;</w:t>
+      </w:r>
+      <w:r>
+        <w:t>[co._</w:t>
+      </w:r>
+      <w:proofErr w:type="spellStart"/>
       <w:proofErr w:type="gramStart"/>
       <w:r>
-        <w:rPr>
-          <w:color w:val="7030A0"/>
-        </w:rPr>
-        <w:t>dropEmpty</w:t>
+        <w:t>body.clean</w:t>
       </w:r>
       <w:proofErr w:type="spellEnd"/>
       <w:proofErr w:type="gramEnd"/>
       <w:r>
-        <w:rPr>
-          <w:color w:val="7030A0"/>
-        </w:rPr>
-        <w:t>&gt;</w:t>
-      </w:r>
-      <w:r>
-        <w:t>[co._</w:t>
-      </w:r>
-      <w:proofErr w:type="spellStart"/>
-      <w:r>
-        <w:t>body.clean</w:t>
-      </w:r>
-      <w:proofErr w:type="spellEnd"/>
-      <w:r>
         <w:t>()/</w:t>
       </w:r>
       <w:r>
@@ -976,30 +924,18 @@
         <w:rPr>
           <w:color w:val="7030A0"/>
         </w:rPr>
-        <w:t>[</w:t>
-      </w:r>
+        <w:t>[for (</w:t>
+      </w:r>
+      <w:proofErr w:type="spellStart"/>
       <w:proofErr w:type="gramStart"/>
       <w:r>
         <w:rPr>
           <w:color w:val="7030A0"/>
         </w:rPr>
-        <w:t>for</w:t>
-      </w:r>
+        <w:t>st:Stereotype</w:t>
+      </w:r>
+      <w:proofErr w:type="spellEnd"/>
       <w:proofErr w:type="gramEnd"/>
-      <w:r>
-        <w:rPr>
-          <w:color w:val="7030A0"/>
-        </w:rPr>
-        <w:t xml:space="preserve"> (</w:t>
-      </w:r>
-      <w:proofErr w:type="spellStart"/>
-      <w:r>
-        <w:rPr>
-          <w:color w:val="7030A0"/>
-        </w:rPr>
-        <w:t>st:Stereotype</w:t>
-      </w:r>
-      <w:proofErr w:type="spellEnd"/>
       <w:r>
         <w:rPr>
           <w:color w:val="7030A0"/>
@@ -1042,30 +978,18 @@
         <w:rPr>
           <w:color w:val="7030A0"/>
         </w:rPr>
-        <w:t>[</w:t>
-      </w:r>
+        <w:t>[for (</w:t>
+      </w:r>
+      <w:proofErr w:type="spellStart"/>
       <w:proofErr w:type="gramStart"/>
       <w:r>
         <w:rPr>
           <w:color w:val="7030A0"/>
         </w:rPr>
-        <w:t>for</w:t>
-      </w:r>
+        <w:t>oa:Property|st.ownedAttribute</w:t>
+      </w:r>
+      <w:proofErr w:type="spellEnd"/>
       <w:proofErr w:type="gramEnd"/>
-      <w:r>
-        <w:rPr>
-          <w:color w:val="7030A0"/>
-        </w:rPr>
-        <w:t xml:space="preserve"> (</w:t>
-      </w:r>
-      <w:proofErr w:type="spellStart"/>
-      <w:r>
-        <w:rPr>
-          <w:color w:val="7030A0"/>
-        </w:rPr>
-        <w:t>oa:Property|st.ownedAttribute</w:t>
-      </w:r>
-      <w:proofErr w:type="spellEnd"/>
       <w:r>
         <w:rPr>
           <w:color w:val="7030A0"/>
@@ -1380,10 +1304,17 @@
           <w:bCs/>
           <w:color w:val="7030A0"/>
         </w:rPr>
-        <w:t>cl.ownedAttribute</w:t>
+        <w:t>cl</w:t>
+      </w:r>
+      <w:proofErr w:type="gramEnd"/>
+      <w:r>
+        <w:rPr>
+          <w:bCs/>
+          <w:color w:val="7030A0"/>
+        </w:rPr>
+        <w:t>.ownedAttribute</w:t>
       </w:r>
       <w:proofErr w:type="spellEnd"/>
-      <w:proofErr w:type="gramEnd"/>
       <w:r>
         <w:rPr>
           <w:bCs/>
@@ -1419,6 +1350,7 @@
         <w:rPr>
           <w:color w:val="FF0000"/>
         </w:rPr>
+        <w:lastRenderedPageBreak/>
         <w:t>Use one of the following two forms to lead into the table depending upon whether you want table numbering or not. Note that you will need to post-process the output document to get the right table numbers by selecting all text in the document (select all) and the updating the fields (just bring up the menu over one and select update field &lt;drop/&gt;</w:t>
       </w:r>
     </w:p>
@@ -1510,21 +1442,7 @@
         <w:rPr>
           <w:color w:val="7030A0"/>
         </w:rPr>
-        <w:t>&lt;</w:t>
-      </w:r>
-      <w:proofErr w:type="gramStart"/>
-      <w:r>
-        <w:rPr>
-          <w:color w:val="7030A0"/>
-        </w:rPr>
-        <w:t>table</w:t>
-      </w:r>
-      <w:proofErr w:type="gramEnd"/>
-      <w:r>
-        <w:rPr>
-          <w:color w:val="7030A0"/>
-        </w:rPr>
-        <w:t>&gt;&lt;drop/&gt;</w:t>
+        <w:t>&lt;table&gt;&lt;drop/&gt;</w:t>
       </w:r>
     </w:p>
     <w:tbl>
@@ -1694,30 +1612,18 @@
         <w:rPr>
           <w:color w:val="7030A0"/>
         </w:rPr>
-        <w:t>[</w:t>
-      </w:r>
+        <w:t>[for (</w:t>
+      </w:r>
+      <w:proofErr w:type="spellStart"/>
       <w:proofErr w:type="gramStart"/>
       <w:r>
         <w:rPr>
           <w:color w:val="7030A0"/>
         </w:rPr>
-        <w:t>for</w:t>
-      </w:r>
+        <w:t>p:Property|cl.ownedAttribute</w:t>
+      </w:r>
+      <w:proofErr w:type="spellEnd"/>
       <w:proofErr w:type="gramEnd"/>
-      <w:r>
-        <w:rPr>
-          <w:color w:val="7030A0"/>
-        </w:rPr>
-        <w:t xml:space="preserve"> (</w:t>
-      </w:r>
-      <w:proofErr w:type="spellStart"/>
-      <w:r>
-        <w:rPr>
-          <w:color w:val="7030A0"/>
-        </w:rPr>
-        <w:t>p:Property|cl.ownedAttribute</w:t>
-      </w:r>
-      <w:proofErr w:type="spellEnd"/>
       <w:r>
         <w:rPr>
           <w:color w:val="7030A0"/>
@@ -1829,7 +1735,7 @@
                 <w:sz w:val="16"/>
                 <w:szCs w:val="16"/>
               </w:rPr>
-              <w:t>[</w:t>
+              <w:t>[if(</w:t>
             </w:r>
             <w:proofErr w:type="gramStart"/>
             <w:r>
@@ -1837,7 +1743,7 @@
                 <w:sz w:val="16"/>
                 <w:szCs w:val="16"/>
               </w:rPr>
-              <w:t>if(</w:t>
+              <w:t>p.lower</w:t>
             </w:r>
             <w:proofErr w:type="gramEnd"/>
             <w:r>
@@ -1845,7 +1751,7 @@
                 <w:sz w:val="16"/>
                 <w:szCs w:val="16"/>
               </w:rPr>
-              <w:t>p.lower=p.upper)]1[else][p.lower/]..[if(p.upper=-1)]*[else][p.upper/][/if][/if]</w:t>
+              <w:t>=p.upper)]1[else][p.lower/]..[if(p.upper=-1)]*[else][p.upper/][/if][/if]</w:t>
             </w:r>
           </w:p>
         </w:tc>
@@ -2857,6 +2763,7 @@
                 <w:sz w:val="16"/>
                 <w:szCs w:val="16"/>
               </w:rPr>
+              <w:lastRenderedPageBreak/>
               <w:t>[else]&lt;drop/&gt;</w:t>
             </w:r>
           </w:p>
@@ -3354,6 +3261,7 @@
                 <w:sz w:val="16"/>
                 <w:szCs w:val="16"/>
               </w:rPr>
+              <w:lastRenderedPageBreak/>
               <w:t xml:space="preserve">[if </w:t>
             </w:r>
             <w:proofErr w:type="spellStart"/>
@@ -3630,21 +3538,21 @@
         <w:rPr>
           <w:color w:val="7030A0"/>
         </w:rPr>
-        <w:t>[</w:t>
+        <w:t>[else][/</w:t>
       </w:r>
       <w:proofErr w:type="gramStart"/>
       <w:r>
         <w:rPr>
           <w:color w:val="7030A0"/>
         </w:rPr>
-        <w:t>else</w:t>
+        <w:t>if]&lt;</w:t>
       </w:r>
       <w:proofErr w:type="gramEnd"/>
       <w:r>
         <w:rPr>
           <w:color w:val="7030A0"/>
         </w:rPr>
-        <w:t>][/if]&lt;drop/&gt;</w:t>
+        <w:t>drop/&gt;</w:t>
       </w:r>
     </w:p>
     <w:p>
@@ -3680,30 +3588,18 @@
         <w:rPr>
           <w:color w:val="7030A0"/>
         </w:rPr>
-        <w:t>[</w:t>
-      </w:r>
+        <w:t>[for (</w:t>
+      </w:r>
+      <w:proofErr w:type="spellStart"/>
       <w:proofErr w:type="gramStart"/>
       <w:r>
         <w:rPr>
           <w:color w:val="7030A0"/>
         </w:rPr>
-        <w:t>for</w:t>
-      </w:r>
+        <w:t>dt:DataType</w:t>
+      </w:r>
+      <w:proofErr w:type="spellEnd"/>
       <w:proofErr w:type="gramEnd"/>
-      <w:r>
-        <w:rPr>
-          <w:color w:val="7030A0"/>
-        </w:rPr>
-        <w:t xml:space="preserve"> (</w:t>
-      </w:r>
-      <w:proofErr w:type="spellStart"/>
-      <w:r>
-        <w:rPr>
-          <w:color w:val="7030A0"/>
-        </w:rPr>
-        <w:t>dt:DataType</w:t>
-      </w:r>
-      <w:proofErr w:type="spellEnd"/>
       <w:r>
         <w:rPr>
           <w:color w:val="7030A0"/>
@@ -3750,30 +3646,18 @@
         <w:rPr>
           <w:color w:val="7030A0"/>
         </w:rPr>
-        <w:t>[</w:t>
-      </w:r>
+        <w:t xml:space="preserve">[if </w:t>
+      </w:r>
+      <w:proofErr w:type="spellStart"/>
       <w:proofErr w:type="gramStart"/>
       <w:r>
         <w:rPr>
           <w:color w:val="7030A0"/>
         </w:rPr>
-        <w:t>if</w:t>
-      </w:r>
+        <w:t>dt.oclIsTypeOf</w:t>
+      </w:r>
+      <w:proofErr w:type="spellEnd"/>
       <w:proofErr w:type="gramEnd"/>
-      <w:r>
-        <w:rPr>
-          <w:color w:val="7030A0"/>
-        </w:rPr>
-        <w:t xml:space="preserve"> </w:t>
-      </w:r>
-      <w:proofErr w:type="spellStart"/>
-      <w:r>
-        <w:rPr>
-          <w:color w:val="7030A0"/>
-        </w:rPr>
-        <w:t>dt.oclIsTypeOf</w:t>
-      </w:r>
-      <w:proofErr w:type="spellEnd"/>
       <w:r>
         <w:rPr>
           <w:color w:val="7030A0"/>
@@ -3820,36 +3704,24 @@
         <w:rPr>
           <w:color w:val="7030A0"/>
         </w:rPr>
-        <w:t>[</w:t>
-      </w:r>
+        <w:t>[for (</w:t>
+      </w:r>
+      <w:proofErr w:type="spellStart"/>
       <w:proofErr w:type="gramStart"/>
       <w:r>
         <w:rPr>
           <w:color w:val="7030A0"/>
         </w:rPr>
-        <w:t>for</w:t>
-      </w:r>
+        <w:t>co:Com</w:t>
+      </w:r>
+      <w:r>
+        <w:rPr>
+          <w:color w:val="7030A0"/>
+        </w:rPr>
+        <w:t>ment</w:t>
+      </w:r>
+      <w:proofErr w:type="spellEnd"/>
       <w:proofErr w:type="gramEnd"/>
-      <w:r>
-        <w:rPr>
-          <w:color w:val="7030A0"/>
-        </w:rPr>
-        <w:t xml:space="preserve"> (</w:t>
-      </w:r>
-      <w:proofErr w:type="spellStart"/>
-      <w:r>
-        <w:rPr>
-          <w:color w:val="7030A0"/>
-        </w:rPr>
-        <w:t>co:Com</w:t>
-      </w:r>
-      <w:r>
-        <w:rPr>
-          <w:color w:val="7030A0"/>
-        </w:rPr>
-        <w:t>ment</w:t>
-      </w:r>
-      <w:proofErr w:type="spellEnd"/>
       <w:r>
         <w:rPr>
           <w:color w:val="7030A0"/>
@@ -3885,30 +3757,30 @@
         <w:t>&lt;</w:t>
       </w:r>
       <w:proofErr w:type="spellStart"/>
+      <w:r>
+        <w:rPr>
+          <w:color w:val="7030A0"/>
+        </w:rPr>
+        <w:t>dropEmpty</w:t>
+      </w:r>
+      <w:proofErr w:type="spellEnd"/>
+      <w:r>
+        <w:rPr>
+          <w:color w:val="7030A0"/>
+        </w:rPr>
+        <w:t>&gt;</w:t>
+      </w:r>
+      <w:r>
+        <w:t>[co._</w:t>
+      </w:r>
+      <w:proofErr w:type="spellStart"/>
       <w:proofErr w:type="gramStart"/>
       <w:r>
-        <w:rPr>
-          <w:color w:val="7030A0"/>
-        </w:rPr>
-        <w:t>dropEmpty</w:t>
+        <w:t>body.clean</w:t>
       </w:r>
       <w:proofErr w:type="spellEnd"/>
       <w:proofErr w:type="gramEnd"/>
       <w:r>
-        <w:rPr>
-          <w:color w:val="7030A0"/>
-        </w:rPr>
-        <w:t>&gt;</w:t>
-      </w:r>
-      <w:r>
-        <w:t>[co._</w:t>
-      </w:r>
-      <w:proofErr w:type="spellStart"/>
-      <w:r>
-        <w:t>body.clean</w:t>
-      </w:r>
-      <w:proofErr w:type="spellEnd"/>
-      <w:r>
         <w:t>()/</w:t>
       </w:r>
       <w:r>
@@ -3968,30 +3840,18 @@
         <w:rPr>
           <w:color w:val="7030A0"/>
         </w:rPr>
-        <w:t>[</w:t>
-      </w:r>
+        <w:t>[for (</w:t>
+      </w:r>
+      <w:proofErr w:type="spellStart"/>
       <w:proofErr w:type="gramStart"/>
       <w:r>
         <w:rPr>
           <w:color w:val="7030A0"/>
         </w:rPr>
-        <w:t>for</w:t>
-      </w:r>
+        <w:t>st:Stereotype</w:t>
+      </w:r>
+      <w:proofErr w:type="spellEnd"/>
       <w:proofErr w:type="gramEnd"/>
-      <w:r>
-        <w:rPr>
-          <w:color w:val="7030A0"/>
-        </w:rPr>
-        <w:t xml:space="preserve"> (</w:t>
-      </w:r>
-      <w:proofErr w:type="spellStart"/>
-      <w:r>
-        <w:rPr>
-          <w:color w:val="7030A0"/>
-        </w:rPr>
-        <w:t>st:Stereotype</w:t>
-      </w:r>
-      <w:proofErr w:type="spellEnd"/>
       <w:r>
         <w:rPr>
           <w:color w:val="7030A0"/>
@@ -4065,10 +3925,16 @@
         <w:rPr>
           <w:color w:val="7030A0"/>
         </w:rPr>
-        <w:t>dt.ownedAttribute</w:t>
+        <w:t>dt</w:t>
+      </w:r>
+      <w:proofErr w:type="gramEnd"/>
+      <w:r>
+        <w:rPr>
+          <w:color w:val="7030A0"/>
+        </w:rPr>
+        <w:t>.ownedAttribute</w:t>
       </w:r>
       <w:proofErr w:type="spellEnd"/>
-      <w:proofErr w:type="gramEnd"/>
       <w:r>
         <w:rPr>
           <w:color w:val="7030A0"/>
@@ -4101,6 +3967,7 @@
         <w:rPr>
           <w:color w:val="FF0000"/>
         </w:rPr>
+        <w:lastRenderedPageBreak/>
         <w:t>Use one of the following two forms to lead into the table depending upon whether you want table numbering or not. Note that you will need to post-process the output document to get the right table numbers by selecting all text in the document (select all) and the updating the fields (just bring up the menu over one and select update field &lt;drop/&gt;</w:t>
       </w:r>
     </w:p>
@@ -4201,25 +4068,7 @@
           <w:color w:val="7030A0"/>
           <w:szCs w:val="24"/>
         </w:rPr>
-        <w:t>&lt;</w:t>
-      </w:r>
-      <w:proofErr w:type="gramStart"/>
-      <w:r>
-        <w:rPr>
-          <w:rFonts w:cs="Times New Roman"/>
-          <w:color w:val="7030A0"/>
-          <w:szCs w:val="24"/>
-        </w:rPr>
-        <w:t>table</w:t>
-      </w:r>
-      <w:proofErr w:type="gramEnd"/>
-      <w:r>
-        <w:rPr>
-          <w:rFonts w:cs="Times New Roman"/>
-          <w:color w:val="7030A0"/>
-          <w:szCs w:val="24"/>
-        </w:rPr>
-        <w:t>&gt;</w:t>
+        <w:t>&lt;table&gt;</w:t>
       </w:r>
       <w:r>
         <w:rPr>
@@ -4399,33 +4248,19 @@
           <w:bCs/>
           <w:color w:val="7030A0"/>
         </w:rPr>
-        <w:t>[</w:t>
-      </w:r>
+        <w:t>[for (</w:t>
+      </w:r>
+      <w:proofErr w:type="spellStart"/>
       <w:proofErr w:type="gramStart"/>
       <w:r>
         <w:rPr>
           <w:bCs/>
           <w:color w:val="7030A0"/>
         </w:rPr>
-        <w:t>for</w:t>
-      </w:r>
+        <w:t>p:Property|dt.ownedAttribute</w:t>
+      </w:r>
+      <w:proofErr w:type="spellEnd"/>
       <w:proofErr w:type="gramEnd"/>
-      <w:r>
-        <w:rPr>
-          <w:bCs/>
-          <w:color w:val="7030A0"/>
-        </w:rPr>
-        <w:t xml:space="preserve"> (</w:t>
-      </w:r>
-      <w:proofErr w:type="spellStart"/>
-      <w:r>
-        <w:rPr>
-          <w:bCs/>
-          <w:color w:val="7030A0"/>
-        </w:rPr>
-        <w:t>p:Property|dt.ownedAttribute</w:t>
-      </w:r>
-      <w:proofErr w:type="spellEnd"/>
       <w:r>
         <w:rPr>
           <w:bCs/>
@@ -4577,7 +4412,7 @@
                 <w:sz w:val="16"/>
                 <w:szCs w:val="16"/>
               </w:rPr>
-              <w:t>[</w:t>
+              <w:t>[if(</w:t>
             </w:r>
             <w:proofErr w:type="gramStart"/>
             <w:r>
@@ -4587,7 +4422,7 @@
                 <w:sz w:val="16"/>
                 <w:szCs w:val="16"/>
               </w:rPr>
-              <w:t>if(</w:t>
+              <w:t>p.lower</w:t>
             </w:r>
             <w:proofErr w:type="gramEnd"/>
             <w:r>
@@ -4597,7 +4432,7 @@
                 <w:sz w:val="16"/>
                 <w:szCs w:val="16"/>
               </w:rPr>
-              <w:t>p.lower=p.upper)]</w:t>
+              <w:t>=p.upper)]</w:t>
             </w:r>
             <w:r>
               <w:rPr>
@@ -5814,7 +5649,17 @@
                 <w:sz w:val="16"/>
                 <w:szCs w:val="16"/>
               </w:rPr>
-              <w:t>, oa.name).</w:t>
+              <w:t xml:space="preserve">, </w:t>
+            </w:r>
+            <w:r>
+              <w:rPr>
+                <w:rFonts w:asciiTheme="minorHAnsi" w:eastAsia="SimHei" w:hAnsiTheme="minorHAnsi" w:cs="Times New Roman"/>
+                <w:color w:val="7030A0"/>
+                <w:sz w:val="16"/>
+                <w:szCs w:val="16"/>
+              </w:rPr>
+              <w:lastRenderedPageBreak/>
+              <w:t>oa.name).</w:t>
             </w:r>
             <w:proofErr w:type="spellStart"/>
             <w:r>
@@ -6560,6 +6405,7 @@
                 <w:szCs w:val="16"/>
                 <w:lang w:eastAsia="ja-JP"/>
               </w:rPr>
+              <w:lastRenderedPageBreak/>
               <w:t>[for (</w:t>
             </w:r>
             <w:proofErr w:type="spellStart"/>
@@ -6730,21 +6576,21 @@
         <w:rPr>
           <w:color w:val="7030A0"/>
         </w:rPr>
-        <w:t>[</w:t>
+        <w:t>[else][/</w:t>
       </w:r>
       <w:proofErr w:type="gramStart"/>
       <w:r>
         <w:rPr>
           <w:color w:val="7030A0"/>
         </w:rPr>
-        <w:t>else</w:t>
+        <w:t>if]&lt;</w:t>
       </w:r>
       <w:proofErr w:type="gramEnd"/>
       <w:r>
         <w:rPr>
           <w:color w:val="7030A0"/>
         </w:rPr>
-        <w:t>][/if]&lt;drop/&gt;</w:t>
+        <w:t>drop/&gt;</w:t>
       </w:r>
     </w:p>
     <w:p>
@@ -6758,21 +6604,21 @@
         <w:rPr>
           <w:color w:val="7030A0"/>
         </w:rPr>
-        <w:t>[</w:t>
+        <w:t>[else][/</w:t>
       </w:r>
       <w:proofErr w:type="gramStart"/>
       <w:r>
         <w:rPr>
           <w:color w:val="7030A0"/>
         </w:rPr>
-        <w:t>else</w:t>
+        <w:t>if]&lt;</w:t>
       </w:r>
       <w:proofErr w:type="gramEnd"/>
       <w:r>
         <w:rPr>
           <w:color w:val="7030A0"/>
         </w:rPr>
-        <w:t>][/if]&lt;drop/&gt;</w:t>
+        <w:t>drop/&gt;</w:t>
       </w:r>
     </w:p>
     <w:p>
@@ -6811,33 +6657,19 @@
           <w:bCs/>
           <w:color w:val="7030A0"/>
         </w:rPr>
-        <w:t>[</w:t>
-      </w:r>
+        <w:t>[for (</w:t>
+      </w:r>
+      <w:proofErr w:type="spellStart"/>
       <w:proofErr w:type="gramStart"/>
       <w:r>
         <w:rPr>
           <w:bCs/>
           <w:color w:val="7030A0"/>
         </w:rPr>
-        <w:t>for</w:t>
-      </w:r>
+        <w:t>dt:DataType</w:t>
+      </w:r>
+      <w:proofErr w:type="spellEnd"/>
       <w:proofErr w:type="gramEnd"/>
-      <w:r>
-        <w:rPr>
-          <w:bCs/>
-          <w:color w:val="7030A0"/>
-        </w:rPr>
-        <w:t xml:space="preserve"> (</w:t>
-      </w:r>
-      <w:proofErr w:type="spellStart"/>
-      <w:r>
-        <w:rPr>
-          <w:bCs/>
-          <w:color w:val="7030A0"/>
-        </w:rPr>
-        <w:t>dt:DataType</w:t>
-      </w:r>
-      <w:proofErr w:type="spellEnd"/>
       <w:r>
         <w:rPr>
           <w:bCs/>
@@ -6898,33 +6730,19 @@
           <w:bCs/>
           <w:color w:val="7030A0"/>
         </w:rPr>
-        <w:t>[</w:t>
-      </w:r>
+        <w:t xml:space="preserve">[if </w:t>
+      </w:r>
+      <w:proofErr w:type="spellStart"/>
       <w:proofErr w:type="gramStart"/>
       <w:r>
         <w:rPr>
           <w:bCs/>
           <w:color w:val="7030A0"/>
         </w:rPr>
-        <w:t>if</w:t>
-      </w:r>
+        <w:t>dt.oclIsTypeOf</w:t>
+      </w:r>
+      <w:proofErr w:type="spellEnd"/>
       <w:proofErr w:type="gramEnd"/>
-      <w:r>
-        <w:rPr>
-          <w:bCs/>
-          <w:color w:val="7030A0"/>
-        </w:rPr>
-        <w:t xml:space="preserve"> </w:t>
-      </w:r>
-      <w:proofErr w:type="spellStart"/>
-      <w:r>
-        <w:rPr>
-          <w:bCs/>
-          <w:color w:val="7030A0"/>
-        </w:rPr>
-        <w:t>dt.oclIsTypeOf</w:t>
-      </w:r>
-      <w:proofErr w:type="spellEnd"/>
       <w:r>
         <w:rPr>
           <w:bCs/>
@@ -6954,40 +6772,26 @@
           <w:bCs/>
           <w:color w:val="7030A0"/>
         </w:rPr>
-        <w:t>[</w:t>
-      </w:r>
+        <w:t>[for (</w:t>
+      </w:r>
+      <w:proofErr w:type="spellStart"/>
       <w:proofErr w:type="gramStart"/>
       <w:r>
         <w:rPr>
           <w:bCs/>
           <w:color w:val="7030A0"/>
         </w:rPr>
-        <w:t>for</w:t>
-      </w:r>
+        <w:t>co:Com</w:t>
+      </w:r>
+      <w:r>
+        <w:rPr>
+          <w:bCs/>
+          <w:color w:val="7030A0"/>
+        </w:rPr>
+        <w:t>ment</w:t>
+      </w:r>
+      <w:proofErr w:type="spellEnd"/>
       <w:proofErr w:type="gramEnd"/>
-      <w:r>
-        <w:rPr>
-          <w:bCs/>
-          <w:color w:val="7030A0"/>
-        </w:rPr>
-        <w:t xml:space="preserve"> (</w:t>
-      </w:r>
-      <w:proofErr w:type="spellStart"/>
-      <w:r>
-        <w:rPr>
-          <w:bCs/>
-          <w:color w:val="7030A0"/>
-        </w:rPr>
-        <w:t>co:Com</w:t>
-      </w:r>
-      <w:r>
-        <w:rPr>
-          <w:bCs/>
-          <w:color w:val="7030A0"/>
-        </w:rPr>
-        <w:t>ment</w:t>
-      </w:r>
-      <w:proofErr w:type="spellEnd"/>
       <w:r>
         <w:rPr>
           <w:bCs/>
@@ -7027,30 +6831,30 @@
         <w:t>&lt;</w:t>
       </w:r>
       <w:proofErr w:type="spellStart"/>
+      <w:r>
+        <w:rPr>
+          <w:color w:val="7030A0"/>
+        </w:rPr>
+        <w:t>dropEmpty</w:t>
+      </w:r>
+      <w:proofErr w:type="spellEnd"/>
+      <w:r>
+        <w:rPr>
+          <w:color w:val="7030A0"/>
+        </w:rPr>
+        <w:t>&gt;</w:t>
+      </w:r>
+      <w:r>
+        <w:t>[co._</w:t>
+      </w:r>
+      <w:proofErr w:type="spellStart"/>
       <w:proofErr w:type="gramStart"/>
       <w:r>
-        <w:rPr>
-          <w:color w:val="7030A0"/>
-        </w:rPr>
-        <w:t>dropEmpty</w:t>
+        <w:t>body.clean</w:t>
       </w:r>
       <w:proofErr w:type="spellEnd"/>
       <w:proofErr w:type="gramEnd"/>
       <w:r>
-        <w:rPr>
-          <w:color w:val="7030A0"/>
-        </w:rPr>
-        <w:t>&gt;</w:t>
-      </w:r>
-      <w:r>
-        <w:t>[co._</w:t>
-      </w:r>
-      <w:proofErr w:type="spellStart"/>
-      <w:r>
-        <w:t>body.clean</w:t>
-      </w:r>
-      <w:proofErr w:type="spellEnd"/>
-      <w:r>
         <w:t>()/</w:t>
       </w:r>
       <w:r>
@@ -7126,7 +6930,8 @@
           <w:bCs/>
           <w:color w:val="7030A0"/>
         </w:rPr>
-        <w:t>[</w:t>
+        <w:lastRenderedPageBreak/>
+        <w:t>[for (</w:t>
       </w:r>
       <w:proofErr w:type="gramStart"/>
       <w:r>
@@ -7134,7 +6939,7 @@
           <w:bCs/>
           <w:color w:val="7030A0"/>
         </w:rPr>
-        <w:t>for</w:t>
+        <w:t>e:EnumerationLiteral|dt.oclAsType</w:t>
       </w:r>
       <w:proofErr w:type="gramEnd"/>
       <w:r>
@@ -7142,7 +6947,7 @@
           <w:bCs/>
           <w:color w:val="7030A0"/>
         </w:rPr>
-        <w:t xml:space="preserve"> (e:EnumerationLiteral|dt.oclAsType(Enumeration).ownedLiteral)]&lt;drop/&gt;</w:t>
+        <w:t>(Enumeration).ownedLiteral)]&lt;drop/&gt;</w:t>
       </w:r>
     </w:p>
     <w:p>
@@ -7307,21 +7112,21 @@
         <w:rPr>
           <w:color w:val="7030A0"/>
         </w:rPr>
-        <w:t>[</w:t>
+        <w:t>[else] [/</w:t>
       </w:r>
       <w:proofErr w:type="gramStart"/>
       <w:r>
         <w:rPr>
           <w:color w:val="7030A0"/>
         </w:rPr>
-        <w:t>else</w:t>
+        <w:t>if]&lt;</w:t>
       </w:r>
       <w:proofErr w:type="gramEnd"/>
       <w:r>
         <w:rPr>
           <w:color w:val="7030A0"/>
         </w:rPr>
-        <w:t>] [/if]&lt;drop/&gt;</w:t>
+        <w:t>drop/&gt;</w:t>
       </w:r>
     </w:p>
     <w:p>
@@ -7357,30 +7162,18 @@
         <w:rPr>
           <w:color w:val="7030A0"/>
         </w:rPr>
-        <w:t>[</w:t>
-      </w:r>
+        <w:t>[for (</w:t>
+      </w:r>
+      <w:proofErr w:type="spellStart"/>
       <w:proofErr w:type="gramStart"/>
       <w:r>
         <w:rPr>
           <w:color w:val="7030A0"/>
         </w:rPr>
-        <w:t>for</w:t>
-      </w:r>
+        <w:t>dt:DataType</w:t>
+      </w:r>
+      <w:proofErr w:type="spellEnd"/>
       <w:proofErr w:type="gramEnd"/>
-      <w:r>
-        <w:rPr>
-          <w:color w:val="7030A0"/>
-        </w:rPr>
-        <w:t xml:space="preserve"> (</w:t>
-      </w:r>
-      <w:proofErr w:type="spellStart"/>
-      <w:r>
-        <w:rPr>
-          <w:color w:val="7030A0"/>
-        </w:rPr>
-        <w:t>dt:DataType</w:t>
-      </w:r>
-      <w:proofErr w:type="spellEnd"/>
       <w:r>
         <w:rPr>
           <w:color w:val="7030A0"/>
@@ -7427,30 +7220,18 @@
         <w:rPr>
           <w:color w:val="7030A0"/>
         </w:rPr>
-        <w:t>[</w:t>
-      </w:r>
+        <w:t xml:space="preserve">[if </w:t>
+      </w:r>
+      <w:proofErr w:type="spellStart"/>
       <w:proofErr w:type="gramStart"/>
       <w:r>
         <w:rPr>
           <w:color w:val="7030A0"/>
         </w:rPr>
-        <w:t>if</w:t>
-      </w:r>
+        <w:t>dt.oclIsTypeOf</w:t>
+      </w:r>
+      <w:proofErr w:type="spellEnd"/>
       <w:proofErr w:type="gramEnd"/>
-      <w:r>
-        <w:rPr>
-          <w:color w:val="7030A0"/>
-        </w:rPr>
-        <w:t xml:space="preserve"> </w:t>
-      </w:r>
-      <w:proofErr w:type="spellStart"/>
-      <w:r>
-        <w:rPr>
-          <w:color w:val="7030A0"/>
-        </w:rPr>
-        <w:t>dt.oclIsTypeOf</w:t>
-      </w:r>
-      <w:proofErr w:type="spellEnd"/>
       <w:r>
         <w:rPr>
           <w:color w:val="7030A0"/>
@@ -7491,36 +7272,24 @@
         <w:rPr>
           <w:color w:val="7030A0"/>
         </w:rPr>
-        <w:t>[</w:t>
-      </w:r>
+        <w:t>[for (</w:t>
+      </w:r>
+      <w:proofErr w:type="spellStart"/>
       <w:proofErr w:type="gramStart"/>
       <w:r>
         <w:rPr>
           <w:color w:val="7030A0"/>
         </w:rPr>
-        <w:t>for</w:t>
-      </w:r>
+        <w:t>co:Com</w:t>
+      </w:r>
+      <w:r>
+        <w:rPr>
+          <w:color w:val="7030A0"/>
+        </w:rPr>
+        <w:t>ment</w:t>
+      </w:r>
+      <w:proofErr w:type="spellEnd"/>
       <w:proofErr w:type="gramEnd"/>
-      <w:r>
-        <w:rPr>
-          <w:color w:val="7030A0"/>
-        </w:rPr>
-        <w:t xml:space="preserve"> (</w:t>
-      </w:r>
-      <w:proofErr w:type="spellStart"/>
-      <w:r>
-        <w:rPr>
-          <w:color w:val="7030A0"/>
-        </w:rPr>
-        <w:t>co:Com</w:t>
-      </w:r>
-      <w:r>
-        <w:rPr>
-          <w:color w:val="7030A0"/>
-        </w:rPr>
-        <w:t>ment</w:t>
-      </w:r>
-      <w:proofErr w:type="spellEnd"/>
       <w:r>
         <w:rPr>
           <w:color w:val="7030A0"/>
@@ -7556,30 +7325,30 @@
         <w:t>&lt;</w:t>
       </w:r>
       <w:proofErr w:type="spellStart"/>
+      <w:r>
+        <w:rPr>
+          <w:color w:val="7030A0"/>
+        </w:rPr>
+        <w:t>dropEmpty</w:t>
+      </w:r>
+      <w:proofErr w:type="spellEnd"/>
+      <w:r>
+        <w:rPr>
+          <w:color w:val="7030A0"/>
+        </w:rPr>
+        <w:t>&gt;</w:t>
+      </w:r>
+      <w:r>
+        <w:t>[co._</w:t>
+      </w:r>
+      <w:proofErr w:type="spellStart"/>
       <w:proofErr w:type="gramStart"/>
       <w:r>
-        <w:rPr>
-          <w:color w:val="7030A0"/>
-        </w:rPr>
-        <w:t>dropEmpty</w:t>
+        <w:t>body.clean</w:t>
       </w:r>
       <w:proofErr w:type="spellEnd"/>
       <w:proofErr w:type="gramEnd"/>
       <w:r>
-        <w:rPr>
-          <w:color w:val="7030A0"/>
-        </w:rPr>
-        <w:t>&gt;</w:t>
-      </w:r>
-      <w:r>
-        <w:t>[co._</w:t>
-      </w:r>
-      <w:proofErr w:type="spellStart"/>
-      <w:r>
-        <w:t>body.clean</w:t>
-      </w:r>
-      <w:proofErr w:type="spellEnd"/>
-      <w:r>
         <w:t>()/</w:t>
       </w:r>
       <w:r>
@@ -7631,21 +7400,21 @@
         <w:rPr>
           <w:color w:val="7030A0"/>
         </w:rPr>
-        <w:t>[</w:t>
+        <w:t>[else] [/</w:t>
       </w:r>
       <w:proofErr w:type="gramStart"/>
       <w:r>
         <w:rPr>
           <w:color w:val="7030A0"/>
         </w:rPr>
-        <w:t>else</w:t>
+        <w:t>if]&lt;</w:t>
       </w:r>
       <w:proofErr w:type="gramEnd"/>
       <w:r>
         <w:rPr>
           <w:color w:val="7030A0"/>
         </w:rPr>
-        <w:t>] [/if]&lt;drop/&gt;</w:t>
+        <w:t>drop/&gt;</w:t>
       </w:r>
     </w:p>
     <w:p>
@@ -7730,7 +7499,7 @@
 </file>
 
 <file path=word/endnotes.xml><?xml version="1.0" encoding="utf-8"?>
-<w:endnotes xmlns:wpc="http://schemas.microsoft.com/office/word/2010/wordprocessingCanvas" xmlns:mc="http://schemas.openxmlformats.org/markup-compatibility/2006" xmlns:o="urn:schemas-microsoft-com:office:office" xmlns:r="http://schemas.openxmlformats.org/officeDocument/2006/relationships" xmlns:m="http://schemas.openxmlformats.org/officeDocument/2006/math" xmlns:v="urn:schemas-microsoft-com:vml" xmlns:wp14="http://schemas.microsoft.com/office/word/2010/wordprocessingDrawing" xmlns:wp="http://schemas.openxmlformats.org/drawingml/2006/wordprocessingDrawing" xmlns:w10="urn:schemas-microsoft-com:office:word" xmlns:w="http://schemas.openxmlformats.org/wordprocessingml/2006/main" xmlns:w14="http://schemas.microsoft.com/office/word/2010/wordml" xmlns:w15="http://schemas.microsoft.com/office/word/2012/wordml" xmlns:wpg="http://schemas.microsoft.com/office/word/2010/wordprocessingGroup" xmlns:wpi="http://schemas.microsoft.com/office/word/2010/wordprocessingInk" xmlns:wne="http://schemas.microsoft.com/office/word/2006/wordml" xmlns:wps="http://schemas.microsoft.com/office/word/2010/wordprocessingShape" mc:Ignorable="w14 w15 wp14">
+<w:endnotes xmlns:wpc="http://schemas.microsoft.com/office/word/2010/wordprocessingCanvas" xmlns:cx="http://schemas.microsoft.com/office/drawing/2014/chartex" xmlns:cx1="http://schemas.microsoft.com/office/drawing/2015/9/8/chartex" xmlns:cx2="http://schemas.microsoft.com/office/drawing/2015/10/21/chartex" xmlns:cx3="http://schemas.microsoft.com/office/drawing/2016/5/9/chartex" xmlns:cx4="http://schemas.microsoft.com/office/drawing/2016/5/10/chartex" xmlns:cx5="http://schemas.microsoft.com/office/drawing/2016/5/11/chartex" xmlns:cx6="http://schemas.microsoft.com/office/drawing/2016/5/12/chartex" xmlns:cx7="http://schemas.microsoft.com/office/drawing/2016/5/13/chartex" xmlns:cx8="http://schemas.microsoft.com/office/drawing/2016/5/14/chartex" xmlns:mc="http://schemas.openxmlformats.org/markup-compatibility/2006" xmlns:aink="http://schemas.microsoft.com/office/drawing/2016/ink" xmlns:am3d="http://schemas.microsoft.com/office/drawing/2017/model3d" xmlns:o="urn:schemas-microsoft-com:office:office" xmlns:oel="http://schemas.microsoft.com/office/2019/extlst" xmlns:r="http://schemas.openxmlformats.org/officeDocument/2006/relationships" xmlns:m="http://schemas.openxmlformats.org/officeDocument/2006/math" xmlns:v="urn:schemas-microsoft-com:vml" xmlns:wp14="http://schemas.microsoft.com/office/word/2010/wordprocessingDrawing" xmlns:wp="http://schemas.openxmlformats.org/drawingml/2006/wordprocessingDrawing" xmlns:w10="urn:schemas-microsoft-com:office:word" xmlns:w="http://schemas.openxmlformats.org/wordprocessingml/2006/main" xmlns:w14="http://schemas.microsoft.com/office/word/2010/wordml" xmlns:w15="http://schemas.microsoft.com/office/word/2012/wordml" xmlns:w16cex="http://schemas.microsoft.com/office/word/2018/wordml/cex" xmlns:w16cid="http://schemas.microsoft.com/office/word/2016/wordml/cid" xmlns:w16="http://schemas.microsoft.com/office/word/2018/wordml" xmlns:w16sdtdh="http://schemas.microsoft.com/office/word/2020/wordml/sdtdatahash" xmlns:w16se="http://schemas.microsoft.com/office/word/2015/wordml/symex" xmlns:wpg="http://schemas.microsoft.com/office/word/2010/wordprocessingGroup" xmlns:wpi="http://schemas.microsoft.com/office/word/2010/wordprocessingInk" xmlns:wne="http://schemas.microsoft.com/office/word/2006/wordml" xmlns:wps="http://schemas.microsoft.com/office/word/2010/wordprocessingShape" mc:Ignorable="w14 w15 w16se w16cid w16 w16cex w16sdtdh wp14">
   <w:endnote w:type="separator" w:id="-1">
     <w:p>
       <w:r>
@@ -7749,7 +7518,7 @@
 </file>
 
 <file path=word/footer1.xml><?xml version="1.0" encoding="utf-8"?>
-<w:ftr xmlns:wpc="http://schemas.microsoft.com/office/word/2010/wordprocessingCanvas" xmlns:mc="http://schemas.openxmlformats.org/markup-compatibility/2006" xmlns:o="urn:schemas-microsoft-com:office:office" xmlns:r="http://schemas.openxmlformats.org/officeDocument/2006/relationships" xmlns:m="http://schemas.openxmlformats.org/officeDocument/2006/math" xmlns:v="urn:schemas-microsoft-com:vml" xmlns:wp14="http://schemas.microsoft.com/office/word/2010/wordprocessingDrawing" xmlns:wp="http://schemas.openxmlformats.org/drawingml/2006/wordprocessingDrawing" xmlns:w10="urn:schemas-microsoft-com:office:word" xmlns:w="http://schemas.openxmlformats.org/wordprocessingml/2006/main" xmlns:w14="http://schemas.microsoft.com/office/word/2010/wordml" xmlns:w15="http://schemas.microsoft.com/office/word/2012/wordml" xmlns:wpg="http://schemas.microsoft.com/office/word/2010/wordprocessingGroup" xmlns:wpi="http://schemas.microsoft.com/office/word/2010/wordprocessingInk" xmlns:wne="http://schemas.microsoft.com/office/word/2006/wordml" xmlns:wps="http://schemas.microsoft.com/office/word/2010/wordprocessingShape" mc:Ignorable="w14 w15 wp14">
+<w:ftr xmlns:wpc="http://schemas.microsoft.com/office/word/2010/wordprocessingCanvas" xmlns:cx="http://schemas.microsoft.com/office/drawing/2014/chartex" xmlns:cx1="http://schemas.microsoft.com/office/drawing/2015/9/8/chartex" xmlns:cx2="http://schemas.microsoft.com/office/drawing/2015/10/21/chartex" xmlns:cx3="http://schemas.microsoft.com/office/drawing/2016/5/9/chartex" xmlns:cx4="http://schemas.microsoft.com/office/drawing/2016/5/10/chartex" xmlns:cx5="http://schemas.microsoft.com/office/drawing/2016/5/11/chartex" xmlns:cx6="http://schemas.microsoft.com/office/drawing/2016/5/12/chartex" xmlns:cx7="http://schemas.microsoft.com/office/drawing/2016/5/13/chartex" xmlns:cx8="http://schemas.microsoft.com/office/drawing/2016/5/14/chartex" xmlns:mc="http://schemas.openxmlformats.org/markup-compatibility/2006" xmlns:aink="http://schemas.microsoft.com/office/drawing/2016/ink" xmlns:am3d="http://schemas.microsoft.com/office/drawing/2017/model3d" xmlns:o="urn:schemas-microsoft-com:office:office" xmlns:oel="http://schemas.microsoft.com/office/2019/extlst" xmlns:r="http://schemas.openxmlformats.org/officeDocument/2006/relationships" xmlns:m="http://schemas.openxmlformats.org/officeDocument/2006/math" xmlns:v="urn:schemas-microsoft-com:vml" xmlns:wp14="http://schemas.microsoft.com/office/word/2010/wordprocessingDrawing" xmlns:wp="http://schemas.openxmlformats.org/drawingml/2006/wordprocessingDrawing" xmlns:w10="urn:schemas-microsoft-com:office:word" xmlns:w="http://schemas.openxmlformats.org/wordprocessingml/2006/main" xmlns:w14="http://schemas.microsoft.com/office/word/2010/wordml" xmlns:w15="http://schemas.microsoft.com/office/word/2012/wordml" xmlns:w16cex="http://schemas.microsoft.com/office/word/2018/wordml/cex" xmlns:w16cid="http://schemas.microsoft.com/office/word/2016/wordml/cid" xmlns:w16="http://schemas.microsoft.com/office/word/2018/wordml" xmlns:w16sdtdh="http://schemas.microsoft.com/office/word/2020/wordml/sdtdatahash" xmlns:w16se="http://schemas.microsoft.com/office/word/2015/wordml/symex" xmlns:wpg="http://schemas.microsoft.com/office/word/2010/wordprocessingGroup" xmlns:wpi="http://schemas.microsoft.com/office/word/2010/wordprocessingInk" xmlns:wne="http://schemas.microsoft.com/office/word/2006/wordml" xmlns:wps="http://schemas.microsoft.com/office/word/2010/wordprocessingShape" mc:Ignorable="w14 w15 w16se w16cid w16 w16cex w16sdtdh wp14">
   <w:p>
     <w:pPr>
       <w:pBdr>
@@ -7819,7 +7588,7 @@
 </file>
 
 <file path=word/footnotes.xml><?xml version="1.0" encoding="utf-8"?>
-<w:footnotes xmlns:wpc="http://schemas.microsoft.com/office/word/2010/wordprocessingCanvas" xmlns:mc="http://schemas.openxmlformats.org/markup-compatibility/2006" xmlns:o="urn:schemas-microsoft-com:office:office" xmlns:r="http://schemas.openxmlformats.org/officeDocument/2006/relationships" xmlns:m="http://schemas.openxmlformats.org/officeDocument/2006/math" xmlns:v="urn:schemas-microsoft-com:vml" xmlns:wp14="http://schemas.microsoft.com/office/word/2010/wordprocessingDrawing" xmlns:wp="http://schemas.openxmlformats.org/drawingml/2006/wordprocessingDrawing" xmlns:w10="urn:schemas-microsoft-com:office:word" xmlns:w="http://schemas.openxmlformats.org/wordprocessingml/2006/main" xmlns:w14="http://schemas.microsoft.com/office/word/2010/wordml" xmlns:w15="http://schemas.microsoft.com/office/word/2012/wordml" xmlns:wpg="http://schemas.microsoft.com/office/word/2010/wordprocessingGroup" xmlns:wpi="http://schemas.microsoft.com/office/word/2010/wordprocessingInk" xmlns:wne="http://schemas.microsoft.com/office/word/2006/wordml" xmlns:wps="http://schemas.microsoft.com/office/word/2010/wordprocessingShape" mc:Ignorable="w14 w15 wp14">
+<w:footnotes xmlns:wpc="http://schemas.microsoft.com/office/word/2010/wordprocessingCanvas" xmlns:cx="http://schemas.microsoft.com/office/drawing/2014/chartex" xmlns:cx1="http://schemas.microsoft.com/office/drawing/2015/9/8/chartex" xmlns:cx2="http://schemas.microsoft.com/office/drawing/2015/10/21/chartex" xmlns:cx3="http://schemas.microsoft.com/office/drawing/2016/5/9/chartex" xmlns:cx4="http://schemas.microsoft.com/office/drawing/2016/5/10/chartex" xmlns:cx5="http://schemas.microsoft.com/office/drawing/2016/5/11/chartex" xmlns:cx6="http://schemas.microsoft.com/office/drawing/2016/5/12/chartex" xmlns:cx7="http://schemas.microsoft.com/office/drawing/2016/5/13/chartex" xmlns:cx8="http://schemas.microsoft.com/office/drawing/2016/5/14/chartex" xmlns:mc="http://schemas.openxmlformats.org/markup-compatibility/2006" xmlns:aink="http://schemas.microsoft.com/office/drawing/2016/ink" xmlns:am3d="http://schemas.microsoft.com/office/drawing/2017/model3d" xmlns:o="urn:schemas-microsoft-com:office:office" xmlns:oel="http://schemas.microsoft.com/office/2019/extlst" xmlns:r="http://schemas.openxmlformats.org/officeDocument/2006/relationships" xmlns:m="http://schemas.openxmlformats.org/officeDocument/2006/math" xmlns:v="urn:schemas-microsoft-com:vml" xmlns:wp14="http://schemas.microsoft.com/office/word/2010/wordprocessingDrawing" xmlns:wp="http://schemas.openxmlformats.org/drawingml/2006/wordprocessingDrawing" xmlns:w10="urn:schemas-microsoft-com:office:word" xmlns:w="http://schemas.openxmlformats.org/wordprocessingml/2006/main" xmlns:w14="http://schemas.microsoft.com/office/word/2010/wordml" xmlns:w15="http://schemas.microsoft.com/office/word/2012/wordml" xmlns:w16cex="http://schemas.microsoft.com/office/word/2018/wordml/cex" xmlns:w16cid="http://schemas.microsoft.com/office/word/2016/wordml/cid" xmlns:w16="http://schemas.microsoft.com/office/word/2018/wordml" xmlns:w16sdtdh="http://schemas.microsoft.com/office/word/2020/wordml/sdtdatahash" xmlns:w16se="http://schemas.microsoft.com/office/word/2015/wordml/symex" xmlns:wpg="http://schemas.microsoft.com/office/word/2010/wordprocessingGroup" xmlns:wpi="http://schemas.microsoft.com/office/word/2010/wordprocessingInk" xmlns:wne="http://schemas.microsoft.com/office/word/2006/wordml" xmlns:wps="http://schemas.microsoft.com/office/word/2010/wordprocessingShape" mc:Ignorable="w14 w15 w16se w16cid w16 w16cex w16sdtdh wp14">
   <w:footnote w:type="separator" w:id="-1">
     <w:p>
       <w:r>
@@ -7838,7 +7607,7 @@
 </file>
 
 <file path=word/header1.xml><?xml version="1.0" encoding="utf-8"?>
-<w:hdr xmlns:wpc="http://schemas.microsoft.com/office/word/2010/wordprocessingCanvas" xmlns:mc="http://schemas.openxmlformats.org/markup-compatibility/2006" xmlns:o="urn:schemas-microsoft-com:office:office" xmlns:r="http://schemas.openxmlformats.org/officeDocument/2006/relationships" xmlns:m="http://schemas.openxmlformats.org/officeDocument/2006/math" xmlns:v="urn:schemas-microsoft-com:vml" xmlns:wp14="http://schemas.microsoft.com/office/word/2010/wordprocessingDrawing" xmlns:wp="http://schemas.openxmlformats.org/drawingml/2006/wordprocessingDrawing" xmlns:w10="urn:schemas-microsoft-com:office:word" xmlns:w="http://schemas.openxmlformats.org/wordprocessingml/2006/main" xmlns:w14="http://schemas.microsoft.com/office/word/2010/wordml" xmlns:w15="http://schemas.microsoft.com/office/word/2012/wordml" xmlns:wpg="http://schemas.microsoft.com/office/word/2010/wordprocessingGroup" xmlns:wpi="http://schemas.microsoft.com/office/word/2010/wordprocessingInk" xmlns:wne="http://schemas.microsoft.com/office/word/2006/wordml" xmlns:wps="http://schemas.microsoft.com/office/word/2010/wordprocessingShape" mc:Ignorable="w14 w15 wp14">
+<w:hdr xmlns:wpc="http://schemas.microsoft.com/office/word/2010/wordprocessingCanvas" xmlns:cx="http://schemas.microsoft.com/office/drawing/2014/chartex" xmlns:cx1="http://schemas.microsoft.com/office/drawing/2015/9/8/chartex" xmlns:cx2="http://schemas.microsoft.com/office/drawing/2015/10/21/chartex" xmlns:cx3="http://schemas.microsoft.com/office/drawing/2016/5/9/chartex" xmlns:cx4="http://schemas.microsoft.com/office/drawing/2016/5/10/chartex" xmlns:cx5="http://schemas.microsoft.com/office/drawing/2016/5/11/chartex" xmlns:cx6="http://schemas.microsoft.com/office/drawing/2016/5/12/chartex" xmlns:cx7="http://schemas.microsoft.com/office/drawing/2016/5/13/chartex" xmlns:cx8="http://schemas.microsoft.com/office/drawing/2016/5/14/chartex" xmlns:mc="http://schemas.openxmlformats.org/markup-compatibility/2006" xmlns:aink="http://schemas.microsoft.com/office/drawing/2016/ink" xmlns:am3d="http://schemas.microsoft.com/office/drawing/2017/model3d" xmlns:o="urn:schemas-microsoft-com:office:office" xmlns:oel="http://schemas.microsoft.com/office/2019/extlst" xmlns:r="http://schemas.openxmlformats.org/officeDocument/2006/relationships" xmlns:m="http://schemas.openxmlformats.org/officeDocument/2006/math" xmlns:v="urn:schemas-microsoft-com:vml" xmlns:wp14="http://schemas.microsoft.com/office/word/2010/wordprocessingDrawing" xmlns:wp="http://schemas.openxmlformats.org/drawingml/2006/wordprocessingDrawing" xmlns:w10="urn:schemas-microsoft-com:office:word" xmlns:w="http://schemas.openxmlformats.org/wordprocessingml/2006/main" xmlns:w14="http://schemas.microsoft.com/office/word/2010/wordml" xmlns:w15="http://schemas.microsoft.com/office/word/2012/wordml" xmlns:w16cex="http://schemas.microsoft.com/office/word/2018/wordml/cex" xmlns:w16cid="http://schemas.microsoft.com/office/word/2016/wordml/cid" xmlns:w16="http://schemas.microsoft.com/office/word/2018/wordml" xmlns:w16sdtdh="http://schemas.microsoft.com/office/word/2020/wordml/sdtdatahash" xmlns:w16se="http://schemas.microsoft.com/office/word/2015/wordml/symex" xmlns:wpg="http://schemas.microsoft.com/office/word/2010/wordprocessingGroup" xmlns:wpi="http://schemas.microsoft.com/office/word/2010/wordprocessingInk" xmlns:wne="http://schemas.microsoft.com/office/word/2006/wordml" xmlns:wps="http://schemas.microsoft.com/office/word/2010/wordprocessingShape" mc:Ignorable="w14 w15 w16se w16cid w16 w16cex w16sdtdh wp14">
   <w:p>
     <w:pPr>
       <w:pStyle w:val="Kopfzeile"/>
@@ -7869,17 +7638,26 @@
       <w:t>2.0.0</w:t>
     </w:r>
     <w:r>
-      <w:t>-tsp.d.t+gendoc</w:t>
+      <w:t>-ts</w:t>
     </w:r>
     <w:r>
-      <w:t>.n</w:t>
+      <w:t>i</w:t>
+    </w:r>
+    <w:r>
+      <w:t>.d.t+gendoc</w:t>
+    </w:r>
+    <w:r>
+      <w:t>.</w:t>
+    </w:r>
+    <w:r>
+      <w:t>1</w:t>
     </w:r>
   </w:p>
 </w:hdr>
 </file>
 
 <file path=word/numbering.xml><?xml version="1.0" encoding="utf-8"?>
-<w:numbering xmlns:wpc="http://schemas.microsoft.com/office/word/2010/wordprocessingCanvas" xmlns:mc="http://schemas.openxmlformats.org/markup-compatibility/2006" xmlns:o="urn:schemas-microsoft-com:office:office" xmlns:r="http://schemas.openxmlformats.org/officeDocument/2006/relationships" xmlns:m="http://schemas.openxmlformats.org/officeDocument/2006/math" xmlns:v="urn:schemas-microsoft-com:vml" xmlns:wp14="http://schemas.microsoft.com/office/word/2010/wordprocessingDrawing" xmlns:wp="http://schemas.openxmlformats.org/drawingml/2006/wordprocessingDrawing" xmlns:w10="urn:schemas-microsoft-com:office:word" xmlns:w="http://schemas.openxmlformats.org/wordprocessingml/2006/main" xmlns:w14="http://schemas.microsoft.com/office/word/2010/wordml" xmlns:w15="http://schemas.microsoft.com/office/word/2012/wordml" xmlns:wpg="http://schemas.microsoft.com/office/word/2010/wordprocessingGroup" xmlns:wpi="http://schemas.microsoft.com/office/word/2010/wordprocessingInk" xmlns:wne="http://schemas.microsoft.com/office/word/2006/wordml" xmlns:wps="http://schemas.microsoft.com/office/word/2010/wordprocessingShape" mc:Ignorable="w14 w15 wp14">
+<w:numbering xmlns:wpc="http://schemas.microsoft.com/office/word/2010/wordprocessingCanvas" xmlns:cx="http://schemas.microsoft.com/office/drawing/2014/chartex" xmlns:cx1="http://schemas.microsoft.com/office/drawing/2015/9/8/chartex" xmlns:cx2="http://schemas.microsoft.com/office/drawing/2015/10/21/chartex" xmlns:cx3="http://schemas.microsoft.com/office/drawing/2016/5/9/chartex" xmlns:cx4="http://schemas.microsoft.com/office/drawing/2016/5/10/chartex" xmlns:cx5="http://schemas.microsoft.com/office/drawing/2016/5/11/chartex" xmlns:cx6="http://schemas.microsoft.com/office/drawing/2016/5/12/chartex" xmlns:cx7="http://schemas.microsoft.com/office/drawing/2016/5/13/chartex" xmlns:cx8="http://schemas.microsoft.com/office/drawing/2016/5/14/chartex" xmlns:mc="http://schemas.openxmlformats.org/markup-compatibility/2006" xmlns:aink="http://schemas.microsoft.com/office/drawing/2016/ink" xmlns:am3d="http://schemas.microsoft.com/office/drawing/2017/model3d" xmlns:o="urn:schemas-microsoft-com:office:office" xmlns:oel="http://schemas.microsoft.com/office/2019/extlst" xmlns:r="http://schemas.openxmlformats.org/officeDocument/2006/relationships" xmlns:m="http://schemas.openxmlformats.org/officeDocument/2006/math" xmlns:v="urn:schemas-microsoft-com:vml" xmlns:wp14="http://schemas.microsoft.com/office/word/2010/wordprocessingDrawing" xmlns:wp="http://schemas.openxmlformats.org/drawingml/2006/wordprocessingDrawing" xmlns:w10="urn:schemas-microsoft-com:office:word" xmlns:w="http://schemas.openxmlformats.org/wordprocessingml/2006/main" xmlns:w14="http://schemas.microsoft.com/office/word/2010/wordml" xmlns:w15="http://schemas.microsoft.com/office/word/2012/wordml" xmlns:w16cex="http://schemas.microsoft.com/office/word/2018/wordml/cex" xmlns:w16cid="http://schemas.microsoft.com/office/word/2016/wordml/cid" xmlns:w16="http://schemas.microsoft.com/office/word/2018/wordml" xmlns:w16sdtdh="http://schemas.microsoft.com/office/word/2020/wordml/sdtdatahash" xmlns:w16se="http://schemas.microsoft.com/office/word/2015/wordml/symex" xmlns:wpg="http://schemas.microsoft.com/office/word/2010/wordprocessingGroup" xmlns:wpi="http://schemas.microsoft.com/office/word/2010/wordprocessingInk" xmlns:wne="http://schemas.microsoft.com/office/word/2006/wordml" xmlns:wps="http://schemas.microsoft.com/office/word/2010/wordprocessingShape" mc:Ignorable="w14 w15 w16se w16cid w16 w16cex w16sdtdh wp14">
   <w:abstractNum w:abstractNumId="0" w15:restartNumberingAfterBreak="0">
     <w:nsid w:val="FFFFFF7D"/>
     <w:multiLevelType w:val="singleLevel"/>
@@ -9885,86 +9663,86 @@
       </w:pPr>
     </w:lvl>
   </w:abstractNum>
-  <w:num w:numId="1">
+  <w:num w:numId="1" w16cid:durableId="1633290767">
     <w:abstractNumId w:val="5"/>
   </w:num>
-  <w:num w:numId="2">
+  <w:num w:numId="2" w16cid:durableId="593517507">
     <w:abstractNumId w:val="6"/>
   </w:num>
-  <w:num w:numId="3">
+  <w:num w:numId="3" w16cid:durableId="463693869">
     <w:abstractNumId w:val="9"/>
   </w:num>
-  <w:num w:numId="4">
+  <w:num w:numId="4" w16cid:durableId="187305539">
     <w:abstractNumId w:val="12"/>
   </w:num>
-  <w:num w:numId="5">
+  <w:num w:numId="5" w16cid:durableId="1803648758">
     <w:abstractNumId w:val="19"/>
   </w:num>
-  <w:num w:numId="6">
+  <w:num w:numId="6" w16cid:durableId="1540430587">
     <w:abstractNumId w:val="10"/>
   </w:num>
-  <w:num w:numId="7">
+  <w:num w:numId="7" w16cid:durableId="826361159">
     <w:abstractNumId w:val="11"/>
   </w:num>
-  <w:num w:numId="8">
+  <w:num w:numId="8" w16cid:durableId="231818368">
     <w:abstractNumId w:val="20"/>
   </w:num>
-  <w:num w:numId="9">
+  <w:num w:numId="9" w16cid:durableId="2052730034">
     <w:abstractNumId w:val="14"/>
   </w:num>
-  <w:num w:numId="10">
+  <w:num w:numId="10" w16cid:durableId="1072846335">
     <w:abstractNumId w:val="15"/>
   </w:num>
-  <w:num w:numId="11">
+  <w:num w:numId="11" w16cid:durableId="1394040933">
     <w:abstractNumId w:val="7"/>
   </w:num>
-  <w:num w:numId="12">
+  <w:num w:numId="12" w16cid:durableId="285477332">
     <w:abstractNumId w:val="2"/>
   </w:num>
-  <w:num w:numId="13">
+  <w:num w:numId="13" w16cid:durableId="2020890010">
     <w:abstractNumId w:val="18"/>
   </w:num>
-  <w:num w:numId="14">
+  <w:num w:numId="14" w16cid:durableId="1434279832">
     <w:abstractNumId w:val="17"/>
   </w:num>
-  <w:num w:numId="15">
+  <w:num w:numId="15" w16cid:durableId="660625176">
     <w:abstractNumId w:val="16"/>
   </w:num>
-  <w:num w:numId="16">
+  <w:num w:numId="16" w16cid:durableId="1068260502">
     <w:abstractNumId w:val="13"/>
   </w:num>
-  <w:num w:numId="17">
+  <w:num w:numId="17" w16cid:durableId="2044942703">
     <w:abstractNumId w:val="0"/>
   </w:num>
-  <w:num w:numId="18">
+  <w:num w:numId="18" w16cid:durableId="1177042033">
     <w:abstractNumId w:val="1"/>
   </w:num>
-  <w:num w:numId="19">
+  <w:num w:numId="19" w16cid:durableId="1095590561">
     <w:abstractNumId w:val="21"/>
   </w:num>
-  <w:num w:numId="20">
+  <w:num w:numId="20" w16cid:durableId="257642507">
     <w:abstractNumId w:val="3"/>
   </w:num>
-  <w:num w:numId="21">
+  <w:num w:numId="21" w16cid:durableId="962536756">
     <w:abstractNumId w:val="8"/>
   </w:num>
-  <w:num w:numId="22">
+  <w:num w:numId="22" w16cid:durableId="1231767916">
     <w:abstractNumId w:val="8"/>
   </w:num>
-  <w:num w:numId="23">
+  <w:num w:numId="23" w16cid:durableId="658576928">
     <w:abstractNumId w:val="8"/>
   </w:num>
-  <w:num w:numId="24">
+  <w:num w:numId="24" w16cid:durableId="1190216809">
     <w:abstractNumId w:val="8"/>
   </w:num>
-  <w:num w:numId="25">
+  <w:num w:numId="25" w16cid:durableId="2143383999">
     <w:abstractNumId w:val="4"/>
   </w:num>
 </w:numbering>
 </file>
 
 <file path=word/styles.xml><?xml version="1.0" encoding="utf-8"?>
-<w:styles xmlns:mc="http://schemas.openxmlformats.org/markup-compatibility/2006" xmlns:r="http://schemas.openxmlformats.org/officeDocument/2006/relationships" xmlns:w="http://schemas.openxmlformats.org/wordprocessingml/2006/main" xmlns:w14="http://schemas.microsoft.com/office/word/2010/wordml" xmlns:w15="http://schemas.microsoft.com/office/word/2012/wordml" mc:Ignorable="w14 w15">
+<w:styles xmlns:mc="http://schemas.openxmlformats.org/markup-compatibility/2006" xmlns:r="http://schemas.openxmlformats.org/officeDocument/2006/relationships" xmlns:w="http://schemas.openxmlformats.org/wordprocessingml/2006/main" xmlns:w14="http://schemas.microsoft.com/office/word/2010/wordml" xmlns:w15="http://schemas.microsoft.com/office/word/2012/wordml" xmlns:w16cex="http://schemas.microsoft.com/office/word/2018/wordml/cex" xmlns:w16cid="http://schemas.microsoft.com/office/word/2016/wordml/cid" xmlns:w16="http://schemas.microsoft.com/office/word/2018/wordml" xmlns:w16sdtdh="http://schemas.microsoft.com/office/word/2020/wordml/sdtdatahash" xmlns:w16se="http://schemas.microsoft.com/office/word/2015/wordml/symex" mc:Ignorable="w14 w15 w16se w16cid w16 w16cex w16sdtdh">
   <w:docDefaults>
     <w:rPrDefault>
       <w:rPr>
@@ -9974,7 +9752,7 @@
     </w:rPrDefault>
     <w:pPrDefault/>
   </w:docDefaults>
-  <w:latentStyles w:defLockedState="0" w:defUIPriority="99" w:defSemiHidden="0" w:defUnhideWhenUsed="0" w:defQFormat="0" w:count="371">
+  <w:latentStyles w:defLockedState="0" w:defUIPriority="99" w:defSemiHidden="0" w:defUnhideWhenUsed="0" w:defQFormat="0" w:count="376">
     <w:lsdException w:name="Normal" w:locked="1" w:uiPriority="0" w:qFormat="1"/>
     <w:lsdException w:name="heading 1" w:locked="1" w:qFormat="1"/>
     <w:lsdException w:name="heading 2" w:locked="1" w:qFormat="1"/>
@@ -10080,7 +9858,7 @@
     <w:lsdException w:name="HTML Sample" w:locked="1" w:semiHidden="1" w:unhideWhenUsed="1"/>
     <w:lsdException w:name="HTML Typewriter" w:locked="1" w:semiHidden="1" w:unhideWhenUsed="1"/>
     <w:lsdException w:name="HTML Variable" w:locked="1" w:semiHidden="1" w:unhideWhenUsed="1"/>
-    <w:lsdException w:name="Normal Table" w:locked="1" w:semiHidden="1" w:unhideWhenUsed="1"/>
+    <w:lsdException w:name="Normal Table" w:locked="1"/>
     <w:lsdException w:name="annotation subject" w:locked="1" w:semiHidden="1" w:unhideWhenUsed="1"/>
     <w:lsdException w:name="No List" w:locked="1" w:semiHidden="1" w:unhideWhenUsed="1"/>
     <w:lsdException w:name="Outline List 1" w:locked="1" w:semiHidden="1" w:unhideWhenUsed="1"/>
@@ -10123,11 +9901,11 @@
     <w:lsdException w:name="Table Contemporary" w:locked="1" w:semiHidden="1" w:unhideWhenUsed="1"/>
     <w:lsdException w:name="Table Elegant" w:locked="1" w:semiHidden="1" w:unhideWhenUsed="1"/>
     <w:lsdException w:name="Table Professional" w:locked="1" w:semiHidden="1" w:unhideWhenUsed="1"/>
-    <w:lsdException w:name="Table Subtle 1" w:locked="1" w:semiHidden="1" w:unhideWhenUsed="1"/>
+    <w:lsdException w:name="Table Subtle 1" w:locked="1"/>
     <w:lsdException w:name="Table Subtle 2" w:locked="1" w:semiHidden="1" w:unhideWhenUsed="1"/>
     <w:lsdException w:name="Table Web 1" w:locked="1" w:semiHidden="1" w:unhideWhenUsed="1"/>
-    <w:lsdException w:name="Table Web 2" w:locked="1" w:semiHidden="1" w:unhideWhenUsed="1"/>
-    <w:lsdException w:name="Table Web 3" w:locked="1" w:semiHidden="1" w:unhideWhenUsed="1"/>
+    <w:lsdException w:name="Table Web 2" w:locked="1"/>
+    <w:lsdException w:name="Table Web 3" w:locked="1"/>
     <w:lsdException w:name="Balloon Text" w:locked="1" w:semiHidden="1" w:unhideWhenUsed="1"/>
     <w:lsdException w:name="Table Grid" w:locked="1"/>
     <w:lsdException w:name="Table Theme" w:locked="1" w:semiHidden="1" w:unhideWhenUsed="1"/>
@@ -10241,7 +10019,7 @@
     <w:lsdException w:name="Intense Reference" w:uiPriority="32" w:qFormat="1"/>
     <w:lsdException w:name="Book Title" w:uiPriority="33" w:qFormat="1"/>
     <w:lsdException w:name="Bibliography" w:semiHidden="1" w:uiPriority="37" w:unhideWhenUsed="1"/>
-    <w:lsdException w:name="TOC Heading" w:uiPriority="39" w:qFormat="1"/>
+    <w:lsdException w:name="TOC Heading" w:semiHidden="1" w:uiPriority="39" w:unhideWhenUsed="1" w:qFormat="1"/>
     <w:lsdException w:name="Plain Table 1" w:uiPriority="41"/>
     <w:lsdException w:name="Plain Table 2" w:uiPriority="42"/>
     <w:lsdException w:name="Plain Table 3" w:uiPriority="43"/>
@@ -10346,6 +10124,11 @@
     <w:lsdException w:name="List Table 5 Dark Accent 6" w:uiPriority="50"/>
     <w:lsdException w:name="List Table 6 Colorful Accent 6" w:uiPriority="51"/>
     <w:lsdException w:name="List Table 7 Colorful Accent 6" w:uiPriority="52"/>
+    <w:lsdException w:name="Mention" w:semiHidden="1" w:unhideWhenUsed="1"/>
+    <w:lsdException w:name="Smart Hyperlink" w:semiHidden="1" w:unhideWhenUsed="1"/>
+    <w:lsdException w:name="Hashtag" w:semiHidden="1" w:unhideWhenUsed="1"/>
+    <w:lsdException w:name="Unresolved Mention" w:semiHidden="1" w:unhideWhenUsed="1"/>
+    <w:lsdException w:name="Smart Link" w:semiHidden="1" w:unhideWhenUsed="1"/>
   </w:latentStyles>
   <w:style w:type="paragraph" w:default="1" w:styleId="Standard">
     <w:name w:val="Normal"/>

</xml_diff>